<commit_message>
luka mi foko mi yiao
xxxTentacion - look at me xdxD
</commit_message>
<xml_diff>
--- a/Fase3_BusquedaDeIdeasCreativas.docx
+++ b/Fase3_BusquedaDeIdeasCreativas.docx
@@ -220,16 +220,137 @@
         </w:rPr>
         <w:t>), con los que se puede trabajar similitudes entre clientes, transacciones, etcétera.</w:t>
       </w:r>
+    </w:p>
+    <w:p>
+      <w:pPr>
+        <w:pStyle w:val="ListParagraph"/>
+        <w:numPr>
+          <w:ilvl w:val="0"/>
+          <w:numId w:val="1"/>
+        </w:numPr>
+        <w:jc w:val="both"/>
+        <w:rPr>
+          <w:lang w:val="es-CO"/>
+        </w:rPr>
+      </w:pPr>
+      <w:r>
+        <w:rPr>
+          <w:lang w:val="es-CO"/>
+        </w:rPr>
+        <w:t>Es posible desarrollar un programa que muestre vectores de tendencia con el SVM que ayuden a definir qué productos deberían salir al mercado</w:t>
+      </w:r>
+      <w:r>
+        <w:rPr>
+          <w:lang w:val="es-CO"/>
+        </w:rPr>
+        <w:t xml:space="preserve"> por medio del análisis de estos, así como la identificación de problemas más frecuentes y ver qué influye en la variación de las transacciones.</w:t>
+      </w:r>
+    </w:p>
+    <w:p>
+      <w:pPr>
+        <w:pStyle w:val="ListParagraph"/>
+        <w:numPr>
+          <w:ilvl w:val="0"/>
+          <w:numId w:val="1"/>
+        </w:numPr>
+        <w:jc w:val="both"/>
+        <w:rPr>
+          <w:lang w:val="es-CO"/>
+        </w:rPr>
+      </w:pPr>
+      <w:r>
+        <w:rPr>
+          <w:lang w:val="es-CO"/>
+        </w:rPr>
+        <w:t xml:space="preserve">Se puede construir un </w:t>
+      </w:r>
+      <w:r>
+        <w:rPr>
+          <w:lang w:val="es-CO"/>
+        </w:rPr>
+        <w:t xml:space="preserve">programa que aplique la técnica del </w:t>
+      </w:r>
+      <w:proofErr w:type="spellStart"/>
+      <w:r>
+        <w:rPr>
+          <w:lang w:val="es-CO"/>
+        </w:rPr>
+        <w:t>bagging</w:t>
+      </w:r>
+      <w:proofErr w:type="spellEnd"/>
+      <w:r>
+        <w:rPr>
+          <w:lang w:val="es-CO"/>
+        </w:rPr>
+        <w:t xml:space="preserve"> para optimizar y mejorar un modelo de predicción de compra de los clientes actuales junto con métodos de ensamble para diferenciarlos y analizar las mejores opciones de venta.</w:t>
+      </w:r>
+    </w:p>
+    <w:p>
+      <w:pPr>
+        <w:pStyle w:val="ListParagraph"/>
+        <w:numPr>
+          <w:ilvl w:val="0"/>
+          <w:numId w:val="1"/>
+        </w:numPr>
+        <w:jc w:val="both"/>
+        <w:rPr>
+          <w:lang w:val="es-CO"/>
+        </w:rPr>
+      </w:pPr>
+      <w:r>
+        <w:rPr>
+          <w:lang w:val="es-CO"/>
+        </w:rPr>
+        <w:t>Otra opción es implementar un software que utilice los datos con el método de agrupamiento K-</w:t>
+      </w:r>
+      <w:proofErr w:type="spellStart"/>
+      <w:r>
+        <w:rPr>
+          <w:lang w:val="es-CO"/>
+        </w:rPr>
+        <w:t>means</w:t>
+      </w:r>
+      <w:proofErr w:type="spellEnd"/>
+      <w:r>
+        <w:rPr>
+          <w:lang w:val="es-CO"/>
+        </w:rPr>
+        <w:t xml:space="preserve"> para determinar la influencia de cada grupo de datos </w:t>
+      </w:r>
+      <w:r>
+        <w:rPr>
+          <w:lang w:val="es-CO"/>
+        </w:rPr>
+        <w:t>de acuerdo</w:t>
+      </w:r>
+      <w:r>
+        <w:rPr>
+          <w:lang w:val="es-CO"/>
+        </w:rPr>
+        <w:t xml:space="preserve"> a sus características, de esta forma se podría entrar en más detalle si se necesita más información y análisis</w:t>
+      </w:r>
+      <w:r>
+        <w:rPr>
+          <w:lang w:val="es-CO"/>
+        </w:rPr>
+        <w:t xml:space="preserve"> (teniendo en cuenta que este método es NP-</w:t>
+      </w:r>
+      <w:proofErr w:type="spellStart"/>
+      <w:r>
+        <w:rPr>
+          <w:lang w:val="es-CO"/>
+        </w:rPr>
+        <w:t>hard</w:t>
+      </w:r>
+      <w:proofErr w:type="spellEnd"/>
+      <w:r>
+        <w:rPr>
+          <w:lang w:val="es-CO"/>
+        </w:rPr>
+        <w:t>)</w:t>
+      </w:r>
       <w:bookmarkStart w:id="0" w:name="_GoBack"/>
       <w:bookmarkEnd w:id="0"/>
-    </w:p>
-    <w:p>
-      <w:pPr>
-        <w:rPr>
-          <w:b/>
-          <w:lang w:val="es-CO"/>
-        </w:rPr>
-      </w:pPr>
     </w:p>
     <w:sectPr>
       <w:pgSz w:w="11900" w:h="16840"/>

</xml_diff>